<commit_message>
color scheme on dropdown
</commit_message>
<xml_diff>
--- a/QA/Maßnahmen.docx
+++ b/QA/Maßnahmen.docx
@@ -4,6 +4,27 @@
   <w:body>
     <w:p>
       <w:pPr>
+        <w:pStyle w:val="Titel"/>
+        <w:rPr>
+          <w:rStyle w:val="berschrift1Zchn"/>
+          <w:color w:val="auto"/>
+          <w:sz w:val="56"/>
+          <w:szCs w:val="56"/>
+        </w:rPr>
+      </w:pPr>
+      <w:r>
+        <w:rPr>
+          <w:rStyle w:val="berschrift1Zchn"/>
+          <w:color w:val="auto"/>
+          <w:sz w:val="56"/>
+          <w:szCs w:val="56"/>
+        </w:rPr>
+        <w:t>Sicherheitsmaßnahmen</w:t>
+      </w:r>
+    </w:p>
+    <w:p/>
+    <w:p>
+      <w:pPr>
         <w:rPr>
           <w:rFonts w:ascii="Segoe UI" w:eastAsia="Times New Roman" w:hAnsi="Segoe UI" w:cs="Segoe UI"/>
           <w:color w:val="D1D5DB"/>
@@ -273,7 +294,7 @@
     </w:p>
     <w:sectPr>
       <w:pgSz w:w="11906" w:h="16838"/>
-      <w:pgMar w:top="1417" w:right="1417" w:bottom="1134" w:left="1417" w:header="708" w:footer="708" w:gutter="0"/>
+      <w:pgMar w:top="851" w:right="1417" w:bottom="1134" w:left="1417" w:header="708" w:footer="708" w:gutter="0"/>
       <w:cols w:space="708"/>
       <w:docGrid w:linePitch="360"/>
     </w:sectPr>
@@ -813,6 +834,40 @@
       <w:spacing w:after="0" w:line="240" w:lineRule="auto"/>
     </w:pPr>
   </w:style>
+  <w:style w:type="paragraph" w:styleId="Titel">
+    <w:name w:val="Title"/>
+    <w:basedOn w:val="Standard"/>
+    <w:next w:val="Standard"/>
+    <w:link w:val="TitelZchn"/>
+    <w:uiPriority w:val="10"/>
+    <w:qFormat/>
+    <w:rsid w:val="00E328F1"/>
+    <w:pPr>
+      <w:spacing w:after="0" w:line="240" w:lineRule="auto"/>
+      <w:contextualSpacing/>
+    </w:pPr>
+    <w:rPr>
+      <w:rFonts w:asciiTheme="majorHAnsi" w:eastAsiaTheme="majorEastAsia" w:hAnsiTheme="majorHAnsi" w:cstheme="majorBidi"/>
+      <w:spacing w:val="-10"/>
+      <w:kern w:val="28"/>
+      <w:sz w:val="56"/>
+      <w:szCs w:val="56"/>
+    </w:rPr>
+  </w:style>
+  <w:style w:type="character" w:customStyle="1" w:styleId="TitelZchn">
+    <w:name w:val="Titel Zchn"/>
+    <w:basedOn w:val="Absatz-Standardschriftart"/>
+    <w:link w:val="Titel"/>
+    <w:uiPriority w:val="10"/>
+    <w:rsid w:val="00E328F1"/>
+    <w:rPr>
+      <w:rFonts w:asciiTheme="majorHAnsi" w:eastAsiaTheme="majorEastAsia" w:hAnsiTheme="majorHAnsi" w:cstheme="majorBidi"/>
+      <w:spacing w:val="-10"/>
+      <w:kern w:val="28"/>
+      <w:sz w:val="56"/>
+      <w:szCs w:val="56"/>
+    </w:rPr>
+  </w:style>
 </w:styles>
 </file>
 

</xml_diff>